<commit_message>
se agrego docker model llama
</commit_message>
<xml_diff>
--- a/config_cuarto.docx
+++ b/config_cuarto.docx
@@ -412,9 +412,324 @@
     <w:p/>
     <w:p>
       <w:r>
-        <w:t>mongodb autentification</w:t>
-      </w:r>
-    </w:p>
+        <w:t>mongodb aut</w:t>
+      </w:r>
+      <w:r>
+        <w:t>f</w:t>
+      </w:r>
+      <w:r>
+        <w:t>entification</w:t>
+      </w:r>
+    </w:p>
+    <w:p/>
+    <w:p>
+      <w:r>
+        <w:t xml:space="preserve">usr: </w:t>
+      </w:r>
+      <w:r>
+        <w:t>admin</w:t>
+      </w:r>
+    </w:p>
+    <w:p>
+      <w:r>
+        <w:t xml:space="preserve">pwd: </w:t>
+      </w:r>
+      <w:r>
+        <w:t>Grupac123*</w:t>
+      </w:r>
+    </w:p>
+    <w:p>
+      <w:pPr>
+        <w:autoSpaceDE w:val="0"/>
+        <w:autoSpaceDN w:val="0"/>
+        <w:adjustRightInd w:val="0"/>
+        <w:rPr>
+          <w:rFonts w:ascii="System Font" w:eastAsiaTheme="minorHAnsi" w:hAnsi="System Font" w:cs="System Font"/>
+          <w:color w:val="181A1E"/>
+          <w:sz w:val="28"/>
+          <w:szCs w:val="28"/>
+          <w:lang w:eastAsia="en-US"/>
+          <w14:ligatures w14:val="standardContextual"/>
+        </w:rPr>
+      </w:pPr>
+      <w:r>
+        <w:rPr>
+          <w:rFonts w:ascii="System Font" w:eastAsiaTheme="minorHAnsi" w:hAnsi="System Font" w:cs="System Font"/>
+          <w:color w:val="181A1E"/>
+          <w:sz w:val="28"/>
+          <w:szCs w:val="28"/>
+          <w:lang w:eastAsia="en-US"/>
+          <w14:ligatures w14:val="standardContextual"/>
+        </w:rPr>
+        <w:t>collection: sensor_mqtt</w:t>
+      </w:r>
+    </w:p>
+    <w:p>
+      <w:pPr>
+        <w:autoSpaceDE w:val="0"/>
+        <w:autoSpaceDN w:val="0"/>
+        <w:adjustRightInd w:val="0"/>
+        <w:rPr>
+          <w:rFonts w:ascii="System Font" w:eastAsiaTheme="minorHAnsi" w:hAnsi="System Font" w:cs="System Font"/>
+          <w:color w:val="181A1E"/>
+          <w:sz w:val="28"/>
+          <w:szCs w:val="28"/>
+          <w:lang w:eastAsia="en-US"/>
+          <w14:ligatures w14:val="standardContextual"/>
+        </w:rPr>
+      </w:pPr>
+      <w:r>
+        <w:rPr>
+          <w:rFonts w:ascii="System Font" w:eastAsiaTheme="minorHAnsi" w:hAnsi="System Font" w:cs="System Font"/>
+          <w:color w:val="181A1E"/>
+          <w:sz w:val="28"/>
+          <w:szCs w:val="28"/>
+          <w:lang w:eastAsia="en-US"/>
+          <w14:ligatures w14:val="standardContextual"/>
+        </w:rPr>
+        <w:t>Url: 192.168.10.175</w:t>
+      </w:r>
+    </w:p>
+    <w:p>
+      <w:pPr>
+        <w:autoSpaceDE w:val="0"/>
+        <w:autoSpaceDN w:val="0"/>
+        <w:adjustRightInd w:val="0"/>
+        <w:rPr>
+          <w:rFonts w:ascii="System Font" w:eastAsiaTheme="minorHAnsi" w:hAnsi="System Font" w:cs="System Font"/>
+          <w:color w:val="181A1E"/>
+          <w:sz w:val="28"/>
+          <w:szCs w:val="28"/>
+          <w:lang w:eastAsia="en-US"/>
+          <w14:ligatures w14:val="standardContextual"/>
+        </w:rPr>
+      </w:pPr>
+      <w:r>
+        <w:rPr>
+          <w:rFonts w:ascii="System Font" w:eastAsiaTheme="minorHAnsi" w:hAnsi="System Font" w:cs="System Font"/>
+          <w:color w:val="181A1E"/>
+          <w:sz w:val="28"/>
+          <w:szCs w:val="28"/>
+          <w:lang w:eastAsia="en-US"/>
+          <w14:ligatures w14:val="standardContextual"/>
+        </w:rPr>
+        <w:t xml:space="preserve">Port; </w:t>
+      </w:r>
+    </w:p>
+    <w:p>
+      <w:pPr>
+        <w:autoSpaceDE w:val="0"/>
+        <w:autoSpaceDN w:val="0"/>
+        <w:adjustRightInd w:val="0"/>
+        <w:rPr>
+          <w:rFonts w:ascii="System Font" w:eastAsiaTheme="minorHAnsi" w:hAnsi="System Font" w:cs="System Font"/>
+          <w:color w:val="181A1E"/>
+          <w:sz w:val="28"/>
+          <w:szCs w:val="28"/>
+          <w:lang w:eastAsia="en-US"/>
+          <w14:ligatures w14:val="standardContextual"/>
+        </w:rPr>
+      </w:pPr>
+      <w:r>
+        <w:rPr>
+          <w:rFonts w:ascii="System Font" w:eastAsiaTheme="minorHAnsi" w:hAnsi="System Font" w:cs="System Font"/>
+          <w:color w:val="181A1E"/>
+          <w:sz w:val="28"/>
+          <w:szCs w:val="28"/>
+          <w:lang w:eastAsia="en-US"/>
+          <w14:ligatures w14:val="standardContextual"/>
+        </w:rPr>
+        <w:t>database: almacen_db</w:t>
+      </w:r>
+    </w:p>
+    <w:p>
+      <w:pPr>
+        <w:autoSpaceDE w:val="0"/>
+        <w:autoSpaceDN w:val="0"/>
+        <w:adjustRightInd w:val="0"/>
+        <w:rPr>
+          <w:rFonts w:ascii="System Font" w:eastAsiaTheme="minorHAnsi" w:hAnsi="System Font" w:cs="System Font"/>
+          <w:color w:val="181A1E"/>
+          <w:sz w:val="28"/>
+          <w:szCs w:val="28"/>
+          <w:lang w:eastAsia="en-US"/>
+          <w14:ligatures w14:val="standardContextual"/>
+        </w:rPr>
+      </w:pPr>
+      <w:r>
+        <w:rPr>
+          <w:rFonts w:ascii="System Font" w:eastAsiaTheme="minorHAnsi" w:hAnsi="System Font" w:cs="System Font"/>
+          <w:color w:val="181A1E"/>
+          <w:sz w:val="28"/>
+          <w:szCs w:val="28"/>
+          <w:lang w:eastAsia="en-US"/>
+          <w14:ligatures w14:val="standardContextual"/>
+        </w:rPr>
+        <w:t>user: admin</w:t>
+      </w:r>
+    </w:p>
+    <w:p>
+      <w:r>
+        <w:t>operation:inserOne</w:t>
+      </w:r>
+    </w:p>
+    <w:p/>
+    <w:p>
+      <w:r>
+        <w:t>LLMS info</w:t>
+      </w:r>
+    </w:p>
+    <w:p/>
+    <w:p/>
+    <w:p/>
+    <w:p/>
+    <w:p>
+      <w:r>
+        <w:t>https://jggomezt.medium.com/building-local-ai-applications-integrating-docker-model-runner-genkit-and-langchain-d0dfb4a4dfa7</w:t>
+      </w:r>
+    </w:p>
+    <w:p/>
+    <w:p/>
+    <w:p>
+      <w:r>
+        <w:t>install docker model run</w:t>
+      </w:r>
+    </w:p>
+    <w:p/>
+    <w:p>
+      <w:hyperlink r:id="rId6" w:history="1">
+        <w:r>
+          <w:rPr>
+            <w:rStyle w:val="Hipervnculo"/>
+          </w:rPr>
+          <w:t>https://docs.docker.com/ai/model-runner/</w:t>
+        </w:r>
+      </w:hyperlink>
+    </w:p>
+    <w:p/>
+    <w:p/>
+    <w:p>
+      <w:r>
+        <w:t>sudo apt-get update</w:t>
+      </w:r>
+    </w:p>
+    <w:p>
+      <w:r>
+        <w:t>sudo apt-get install docker-model-plugin</w:t>
+      </w:r>
+    </w:p>
+    <w:p/>
+    <w:p/>
+    <w:p>
+      <w:r>
+        <w:t>test instalacion</w:t>
+      </w:r>
+    </w:p>
+    <w:p/>
+    <w:p/>
+    <w:p>
+      <w:r>
+        <w:t>docker model version</w:t>
+      </w:r>
+    </w:p>
+    <w:p>
+      <w:r>
+        <w:t>docker model run ai/smollm2</w:t>
+      </w:r>
+    </w:p>
+    <w:p/>
+    <w:p/>
+    <w:p>
+      <w:hyperlink r:id="rId7" w:history="1">
+        <w:r>
+          <w:rPr>
+            <w:rStyle w:val="Hipervnculo"/>
+          </w:rPr>
+          <w:t>https://hub.docker.com/r/ai/smollm2</w:t>
+        </w:r>
+      </w:hyperlink>
+    </w:p>
+    <w:p/>
+    <w:p/>
+    <w:p>
+      <w:r>
+        <w:t>ejemplo</w:t>
+      </w:r>
+    </w:p>
+    <w:p/>
+    <w:p>
+      <w:r>
+        <w:t>from openai import OpenAI</w:t>
+      </w:r>
+    </w:p>
+    <w:p/>
+    <w:p>
+      <w:r>
+        <w:t>client = OpenAI(</w:t>
+      </w:r>
+    </w:p>
+    <w:p>
+      <w:r>
+        <w:t xml:space="preserve">    base_url="http://localhost:12434/engines/v1",  # o según tu endpoint</w:t>
+      </w:r>
+    </w:p>
+    <w:p>
+      <w:r>
+        <w:t xml:space="preserve">    api_key="local-key"  # cualquier texto, si el servidor local no requiere cl$</w:t>
+      </w:r>
+    </w:p>
+    <w:p>
+      <w:r>
+        <w:t>)</w:t>
+      </w:r>
+    </w:p>
+    <w:p/>
+    <w:p>
+      <w:r>
+        <w:t>response = client.completions.create(</w:t>
+      </w:r>
+    </w:p>
+    <w:p>
+      <w:r>
+        <w:t xml:space="preserve">   # model="ai/gemma3:latest",</w:t>
+      </w:r>
+    </w:p>
+    <w:p>
+      <w:r>
+        <w:t xml:space="preserve">    model="ai/smollm2:360M-Q4_K_M",</w:t>
+      </w:r>
+    </w:p>
+    <w:p>
+      <w:r>
+        <w:t xml:space="preserve">    prompt="¿Cómo preparo los chilaquiles?",</w:t>
+      </w:r>
+    </w:p>
+    <w:p>
+      <w:r>
+        <w:t xml:space="preserve">    max_tokens=100,</w:t>
+      </w:r>
+    </w:p>
+    <w:p>
+      <w:r>
+        <w:t>)</w:t>
+      </w:r>
+    </w:p>
+    <w:p/>
+    <w:p>
+      <w:r>
+        <w:t>print(response.choices[0].text)</w:t>
+      </w:r>
+    </w:p>
+    <w:p/>
+    <w:p/>
+    <w:p/>
+    <w:p/>
+    <w:p/>
+    <w:p/>
+    <w:p/>
+    <w:p/>
+    <w:p/>
+    <w:p/>
     <w:p/>
     <w:p/>
     <w:p/>
@@ -824,7 +1139,7 @@
   <w:style w:type="paragraph" w:default="1" w:styleId="Normal">
     <w:name w:val="Normal"/>
     <w:qFormat/>
-    <w:rsid w:val="00FC7AC2"/>
+    <w:rsid w:val="00617628"/>
     <w:rPr>
       <w:rFonts w:ascii="Times New Roman" w:eastAsia="Times New Roman" w:hAnsi="Times New Roman" w:cs="Times New Roman"/>
       <w:kern w:val="0"/>
@@ -835,7 +1150,6 @@
   <w:style w:type="character" w:default="1" w:styleId="Fuentedeprrafopredeter">
     <w:name w:val="Default Paragraph Font"/>
     <w:uiPriority w:val="1"/>
-    <w:semiHidden/>
     <w:unhideWhenUsed/>
   </w:style>
   <w:style w:type="table" w:default="1" w:styleId="Tablanormal">

</xml_diff>